<commit_message>
Finished all views, added filters, and created theme
</commit_message>
<xml_diff>
--- a/Refproj5.docx
+++ b/Refproj5.docx
@@ -16,7 +16,6 @@
         </w:r>
       </w:hyperlink>
     </w:p>
-    <w:p/>
     <w:p>
       <w:r>
         <w:t xml:space="preserve">Widen clustered bars: </w:t>
@@ -30,10 +29,15 @@
         </w:r>
       </w:hyperlink>
     </w:p>
-    <w:p/>
     <w:p>
       <w:r>
-        <w:t xml:space="preserve">Change data bar names </w:t>
+        <w:t>Change data bar names</w:t>
+      </w:r>
+      <w:r>
+        <w:t>:</w:t>
+      </w:r>
+      <w:r>
+        <w:t xml:space="preserve"> </w:t>
       </w:r>
       <w:hyperlink r:id="rId6" w:history="1">
         <w:r>
@@ -46,7 +50,13 @@
     </w:p>
     <w:p>
       <w:r>
-        <w:t xml:space="preserve">Show empty categories </w:t>
+        <w:t>Show empty categories</w:t>
+      </w:r>
+      <w:r>
+        <w:t>:</w:t>
+      </w:r>
+      <w:r>
+        <w:t xml:space="preserve"> </w:t>
       </w:r>
       <w:hyperlink r:id="rId7" w:history="1">
         <w:r>
@@ -57,6 +67,66 @@
         </w:r>
       </w:hyperlink>
     </w:p>
+    <w:p>
+      <w:r>
+        <w:t xml:space="preserve">Understanding themes: </w:t>
+      </w:r>
+      <w:hyperlink r:id="rId8" w:history="1">
+        <w:r>
+          <w:rPr>
+            <w:rStyle w:val="Hyperlink"/>
+          </w:rPr>
+          <w:t>https://learn.microsoft.com/en-us/power-bi/create-reports/desktop-report-themes</w:t>
+        </w:r>
+      </w:hyperlink>
+    </w:p>
+    <w:p>
+      <w:r>
+        <w:t xml:space="preserve">Research: </w:t>
+      </w:r>
+      <w:hyperlink r:id="rId9" w:history="1">
+        <w:r>
+          <w:rPr>
+            <w:rStyle w:val="Hyperlink"/>
+          </w:rPr>
+          <w:t>https://docs.microsoft.com/en-us/learn/modules/introduction-power-bi/</w:t>
+        </w:r>
+      </w:hyperlink>
+      <w:r>
+        <w:t xml:space="preserve"> </w:t>
+      </w:r>
+      <w:hyperlink r:id="rId10" w:history="1">
+        <w:r>
+          <w:rPr>
+            <w:rStyle w:val="Hyperlink"/>
+          </w:rPr>
+          <w:t>https://docs.microsoft.com/en-us/learn/paths/model-power-bi/</w:t>
+        </w:r>
+      </w:hyperlink>
+      <w:r>
+        <w:t xml:space="preserve"> </w:t>
+      </w:r>
+      <w:hyperlink r:id="rId11" w:history="1">
+        <w:r>
+          <w:rPr>
+            <w:rStyle w:val="Hyperlink"/>
+          </w:rPr>
+          <w:t>https://spreadsheeto.com/power-bi-best-practices/#:~:text=1%20Put%20first%20things%20first.%20This%20one%20is,with%20numeric%20data%2C%20use%20integers%20instead%20of%20strings</w:t>
+        </w:r>
+      </w:hyperlink>
+    </w:p>
+    <w:p>
+      <w:hyperlink r:id="rId12" w:history="1">
+        <w:r>
+          <w:rPr>
+            <w:rStyle w:val="Hyperlink"/>
+          </w:rPr>
+          <w:t>https://powerbi.microsoft.com/en-us/data-storytelling/</w:t>
+        </w:r>
+      </w:hyperlink>
+    </w:p>
+    <w:p/>
+    <w:p/>
     <w:p/>
     <w:sectPr>
       <w:pgSz w:w="11906" w:h="16838"/>
@@ -470,7 +540,6 @@
   <w:style w:type="character" w:default="1" w:styleId="DefaultParagraphFont">
     <w:name w:val="Default Paragraph Font"/>
     <w:uiPriority w:val="1"/>
-    <w:semiHidden/>
     <w:unhideWhenUsed/>
   </w:style>
   <w:style w:type="table" w:default="1" w:styleId="TableNormal">

</xml_diff>

<commit_message>
Cahnge made to views, added theme, and filters
</commit_message>
<xml_diff>
--- a/Refproj5.docx
+++ b/Refproj5.docx
@@ -16,7 +16,6 @@
         </w:r>
       </w:hyperlink>
     </w:p>
-    <w:p/>
     <w:p>
       <w:r>
         <w:t xml:space="preserve">Widen clustered bars: </w:t>
@@ -30,10 +29,15 @@
         </w:r>
       </w:hyperlink>
     </w:p>
-    <w:p/>
     <w:p>
       <w:r>
-        <w:t xml:space="preserve">Change data bar names </w:t>
+        <w:t>Change data bar names</w:t>
+      </w:r>
+      <w:r>
+        <w:t>:</w:t>
+      </w:r>
+      <w:r>
+        <w:t xml:space="preserve"> </w:t>
       </w:r>
       <w:hyperlink r:id="rId6" w:history="1">
         <w:r>
@@ -46,7 +50,13 @@
     </w:p>
     <w:p>
       <w:r>
-        <w:t xml:space="preserve">Show empty categories </w:t>
+        <w:t>Show empty categories</w:t>
+      </w:r>
+      <w:r>
+        <w:t>:</w:t>
+      </w:r>
+      <w:r>
+        <w:t xml:space="preserve"> </w:t>
       </w:r>
       <w:hyperlink r:id="rId7" w:history="1">
         <w:r>
@@ -57,6 +67,66 @@
         </w:r>
       </w:hyperlink>
     </w:p>
+    <w:p>
+      <w:r>
+        <w:t xml:space="preserve">Understanding themes: </w:t>
+      </w:r>
+      <w:hyperlink r:id="rId8" w:history="1">
+        <w:r>
+          <w:rPr>
+            <w:rStyle w:val="Hyperlink"/>
+          </w:rPr>
+          <w:t>https://learn.microsoft.com/en-us/power-bi/create-reports/desktop-report-themes</w:t>
+        </w:r>
+      </w:hyperlink>
+    </w:p>
+    <w:p>
+      <w:r>
+        <w:t xml:space="preserve">Research: </w:t>
+      </w:r>
+      <w:hyperlink r:id="rId9" w:history="1">
+        <w:r>
+          <w:rPr>
+            <w:rStyle w:val="Hyperlink"/>
+          </w:rPr>
+          <w:t>https://docs.microsoft.com/en-us/learn/modules/introduction-power-bi/</w:t>
+        </w:r>
+      </w:hyperlink>
+      <w:r>
+        <w:t xml:space="preserve"> </w:t>
+      </w:r>
+      <w:hyperlink r:id="rId10" w:history="1">
+        <w:r>
+          <w:rPr>
+            <w:rStyle w:val="Hyperlink"/>
+          </w:rPr>
+          <w:t>https://docs.microsoft.com/en-us/learn/paths/model-power-bi/</w:t>
+        </w:r>
+      </w:hyperlink>
+      <w:r>
+        <w:t xml:space="preserve"> </w:t>
+      </w:r>
+      <w:hyperlink r:id="rId11" w:history="1">
+        <w:r>
+          <w:rPr>
+            <w:rStyle w:val="Hyperlink"/>
+          </w:rPr>
+          <w:t>https://spreadsheeto.com/power-bi-best-practices/#:~:text=1%20Put%20first%20things%20first.%20This%20one%20is,with%20numeric%20data%2C%20use%20integers%20instead%20of%20strings</w:t>
+        </w:r>
+      </w:hyperlink>
+    </w:p>
+    <w:p>
+      <w:hyperlink r:id="rId12" w:history="1">
+        <w:r>
+          <w:rPr>
+            <w:rStyle w:val="Hyperlink"/>
+          </w:rPr>
+          <w:t>https://powerbi.microsoft.com/en-us/data-storytelling/</w:t>
+        </w:r>
+      </w:hyperlink>
+    </w:p>
+    <w:p/>
+    <w:p/>
     <w:p/>
     <w:sectPr>
       <w:pgSz w:w="11906" w:h="16838"/>
@@ -470,7 +540,6 @@
   <w:style w:type="character" w:default="1" w:styleId="DefaultParagraphFont">
     <w:name w:val="Default Paragraph Font"/>
     <w:uiPriority w:val="1"/>
-    <w:semiHidden/>
     <w:unhideWhenUsed/>
   </w:style>
   <w:style w:type="table" w:default="1" w:styleId="TableNormal">

</xml_diff>